<commit_message>
completato le prime due del join
</commit_message>
<xml_diff>
--- a/Query_DB_Hotel_2.docx
+++ b/Query_DB_Hotel_2.docx
@@ -786,9 +786,180 @@
     </w:p>
     <w:p>
       <w:pPr>
+        <w:spacing w:before="0" w:after="0" w:line="240"/>
+        <w:ind w:right="0" w:left="720" w:firstLine="0"/>
+        <w:jc w:val="left"/>
+        <w:rPr>
+          <w:rFonts w:ascii="Lato" w:hAnsi="Lato" w:cs="Lato" w:eastAsia="Lato"/>
+          <w:color w:val="auto"/>
+          <w:spacing w:val="0"/>
+          <w:position w:val="0"/>
+          <w:sz w:val="16"/>
+          <w:shd w:fill="auto" w:val="clear"/>
+        </w:rPr>
+      </w:pPr>
+      <w:r>
+        <w:rPr>
+          <w:rFonts w:ascii="Lato" w:hAnsi="Lato" w:cs="Lato" w:eastAsia="Lato"/>
+          <w:color w:val="auto"/>
+          <w:spacing w:val="0"/>
+          <w:position w:val="0"/>
+          <w:sz w:val="16"/>
+          <w:shd w:fill="auto" w:val="clear"/>
+        </w:rPr>
+        <w:t xml:space="preserve">SELECT `ospite_id`, COUNT(`ospite_id`) AS numero_prenotazioni, `ospiti`.`name`, `ospiti`.`lastname`</w:t>
+      </w:r>
+    </w:p>
+    <w:p>
+      <w:pPr>
+        <w:spacing w:before="0" w:after="0" w:line="240"/>
+        <w:ind w:right="0" w:left="720" w:firstLine="0"/>
+        <w:jc w:val="left"/>
+        <w:rPr>
+          <w:rFonts w:ascii="Lato" w:hAnsi="Lato" w:cs="Lato" w:eastAsia="Lato"/>
+          <w:color w:val="auto"/>
+          <w:spacing w:val="0"/>
+          <w:position w:val="0"/>
+          <w:sz w:val="16"/>
+          <w:shd w:fill="auto" w:val="clear"/>
+        </w:rPr>
+      </w:pPr>
+      <w:r>
+        <w:rPr>
+          <w:rFonts w:ascii="Lato" w:hAnsi="Lato" w:cs="Lato" w:eastAsia="Lato"/>
+          <w:color w:val="auto"/>
+          <w:spacing w:val="0"/>
+          <w:position w:val="0"/>
+          <w:sz w:val="16"/>
+          <w:shd w:fill="auto" w:val="clear"/>
+        </w:rPr>
+        <w:t xml:space="preserve">FROM `prenotazioni_has_ospiti` </w:t>
+      </w:r>
+    </w:p>
+    <w:p>
+      <w:pPr>
+        <w:spacing w:before="0" w:after="0" w:line="240"/>
+        <w:ind w:right="0" w:left="720" w:firstLine="0"/>
+        <w:jc w:val="left"/>
+        <w:rPr>
+          <w:rFonts w:ascii="Lato" w:hAnsi="Lato" w:cs="Lato" w:eastAsia="Lato"/>
+          <w:color w:val="auto"/>
+          <w:spacing w:val="0"/>
+          <w:position w:val="0"/>
+          <w:sz w:val="16"/>
+          <w:shd w:fill="auto" w:val="clear"/>
+        </w:rPr>
+      </w:pPr>
+      <w:r>
+        <w:rPr>
+          <w:rFonts w:ascii="Lato" w:hAnsi="Lato" w:cs="Lato" w:eastAsia="Lato"/>
+          <w:color w:val="auto"/>
+          <w:spacing w:val="0"/>
+          <w:position w:val="0"/>
+          <w:sz w:val="16"/>
+          <w:shd w:fill="auto" w:val="clear"/>
+        </w:rPr>
+        <w:t xml:space="preserve">INNER JOIN `ospiti`</w:t>
+      </w:r>
+    </w:p>
+    <w:p>
+      <w:pPr>
+        <w:spacing w:before="0" w:after="0" w:line="240"/>
+        <w:ind w:right="0" w:left="720" w:firstLine="0"/>
+        <w:jc w:val="left"/>
+        <w:rPr>
+          <w:rFonts w:ascii="Lato" w:hAnsi="Lato" w:cs="Lato" w:eastAsia="Lato"/>
+          <w:color w:val="auto"/>
+          <w:spacing w:val="0"/>
+          <w:position w:val="0"/>
+          <w:sz w:val="16"/>
+          <w:shd w:fill="auto" w:val="clear"/>
+        </w:rPr>
+      </w:pPr>
+      <w:r>
+        <w:rPr>
+          <w:rFonts w:ascii="Lato" w:hAnsi="Lato" w:cs="Lato" w:eastAsia="Lato"/>
+          <w:color w:val="auto"/>
+          <w:spacing w:val="0"/>
+          <w:position w:val="0"/>
+          <w:sz w:val="16"/>
+          <w:shd w:fill="auto" w:val="clear"/>
+        </w:rPr>
+        <w:t xml:space="preserve">ON `prenotazioni_has_ospiti`.`ospite_id` = `ospiti`.`id`</w:t>
+      </w:r>
+    </w:p>
+    <w:p>
+      <w:pPr>
+        <w:spacing w:before="0" w:after="0" w:line="240"/>
+        <w:ind w:right="0" w:left="720" w:firstLine="0"/>
+        <w:jc w:val="left"/>
+        <w:rPr>
+          <w:rFonts w:ascii="Lato" w:hAnsi="Lato" w:cs="Lato" w:eastAsia="Lato"/>
+          <w:color w:val="auto"/>
+          <w:spacing w:val="0"/>
+          <w:position w:val="0"/>
+          <w:sz w:val="16"/>
+          <w:shd w:fill="auto" w:val="clear"/>
+        </w:rPr>
+      </w:pPr>
+      <w:r>
+        <w:rPr>
+          <w:rFonts w:ascii="Lato" w:hAnsi="Lato" w:cs="Lato" w:eastAsia="Lato"/>
+          <w:color w:val="auto"/>
+          <w:spacing w:val="0"/>
+          <w:position w:val="0"/>
+          <w:sz w:val="16"/>
+          <w:shd w:fill="auto" w:val="clear"/>
+        </w:rPr>
+        <w:t xml:space="preserve">GROUP BY `ospite_id` </w:t>
+      </w:r>
+    </w:p>
+    <w:p>
+      <w:pPr>
+        <w:spacing w:before="0" w:after="0" w:line="240"/>
+        <w:ind w:right="0" w:left="720" w:firstLine="0"/>
+        <w:jc w:val="left"/>
+        <w:rPr>
+          <w:rFonts w:ascii="Lato" w:hAnsi="Lato" w:cs="Lato" w:eastAsia="Lato"/>
+          <w:color w:val="auto"/>
+          <w:spacing w:val="0"/>
+          <w:position w:val="0"/>
+          <w:sz w:val="16"/>
+          <w:shd w:fill="auto" w:val="clear"/>
+        </w:rPr>
+      </w:pPr>
+      <w:r>
+        <w:rPr>
+          <w:rFonts w:ascii="Lato" w:hAnsi="Lato" w:cs="Lato" w:eastAsia="Lato"/>
+          <w:color w:val="auto"/>
+          <w:spacing w:val="0"/>
+          <w:position w:val="0"/>
+          <w:sz w:val="16"/>
+          <w:shd w:fill="auto" w:val="clear"/>
+        </w:rPr>
+        <w:t xml:space="preserve">HAVING COUNT(`ospite_id`) &gt; 2</w:t>
+      </w:r>
+    </w:p>
+    <w:p>
+      <w:pPr>
+        <w:spacing w:before="0" w:after="0" w:line="240"/>
+        <w:ind w:right="0" w:left="720" w:firstLine="0"/>
+        <w:jc w:val="left"/>
+        <w:rPr>
+          <w:rFonts w:ascii="Lato" w:hAnsi="Lato" w:cs="Lato" w:eastAsia="Lato"/>
+          <w:color w:val="auto"/>
+          <w:spacing w:val="0"/>
+          <w:position w:val="0"/>
+          <w:sz w:val="28"/>
+          <w:shd w:fill="auto" w:val="clear"/>
+        </w:rPr>
+      </w:pPr>
+    </w:p>
+    <w:p>
+      <w:pPr>
         <w:numPr>
           <w:ilvl w:val="0"/>
-          <w:numId w:val="14"/>
+          <w:numId w:val="16"/>
         </w:numPr>
         <w:spacing w:before="0" w:after="0" w:line="240"/>
         <w:ind w:right="0" w:left="720" w:hanging="360"/>
@@ -813,12 +984,133 @@
         </w:rPr>
         <w:t xml:space="preserve">Stampare tutti gli ospiti per ogni prenotazione</w:t>
       </w:r>
+    </w:p>
+    <w:p>
+      <w:pPr>
+        <w:spacing w:before="0" w:after="0" w:line="240"/>
+        <w:ind w:right="0" w:left="0" w:firstLine="0"/>
+        <w:jc w:val="left"/>
+        <w:rPr>
+          <w:rFonts w:ascii="Lato" w:hAnsi="Lato" w:cs="Lato" w:eastAsia="Lato"/>
+          <w:color w:val="auto"/>
+          <w:spacing w:val="0"/>
+          <w:position w:val="0"/>
+          <w:sz w:val="16"/>
+          <w:shd w:fill="auto" w:val="clear"/>
+        </w:rPr>
+      </w:pPr>
+      <w:r>
+        <w:rPr>
+          <w:rFonts w:ascii="Lato" w:hAnsi="Lato" w:cs="Lato" w:eastAsia="Lato"/>
+          <w:color w:val="auto"/>
+          <w:spacing w:val="0"/>
+          <w:position w:val="0"/>
+          <w:sz w:val="16"/>
+          <w:shd w:fill="auto" w:val="clear"/>
+        </w:rPr>
+        <w:tab/>
+        <w:t xml:space="preserve">SELECT `name`, `lastname`, `prenotazioni_has_ospiti`.`prenotazione_id`</w:t>
+      </w:r>
+    </w:p>
+    <w:p>
+      <w:pPr>
+        <w:spacing w:before="0" w:after="0" w:line="240"/>
+        <w:ind w:right="0" w:left="720" w:firstLine="0"/>
+        <w:jc w:val="left"/>
+        <w:rPr>
+          <w:rFonts w:ascii="Lato" w:hAnsi="Lato" w:cs="Lato" w:eastAsia="Lato"/>
+          <w:color w:val="auto"/>
+          <w:spacing w:val="0"/>
+          <w:position w:val="0"/>
+          <w:sz w:val="16"/>
+          <w:shd w:fill="auto" w:val="clear"/>
+        </w:rPr>
+      </w:pPr>
+      <w:r>
+        <w:rPr>
+          <w:rFonts w:ascii="Lato" w:hAnsi="Lato" w:cs="Lato" w:eastAsia="Lato"/>
+          <w:color w:val="auto"/>
+          <w:spacing w:val="0"/>
+          <w:position w:val="0"/>
+          <w:sz w:val="16"/>
+          <w:shd w:fill="auto" w:val="clear"/>
+        </w:rPr>
+        <w:t xml:space="preserve">FROM `ospiti`</w:t>
+      </w:r>
+    </w:p>
+    <w:p>
+      <w:pPr>
+        <w:spacing w:before="0" w:after="0" w:line="240"/>
+        <w:ind w:right="0" w:left="720" w:firstLine="0"/>
+        <w:jc w:val="left"/>
+        <w:rPr>
+          <w:rFonts w:ascii="Lato" w:hAnsi="Lato" w:cs="Lato" w:eastAsia="Lato"/>
+          <w:color w:val="auto"/>
+          <w:spacing w:val="0"/>
+          <w:position w:val="0"/>
+          <w:sz w:val="16"/>
+          <w:shd w:fill="auto" w:val="clear"/>
+        </w:rPr>
+      </w:pPr>
+      <w:r>
+        <w:rPr>
+          <w:rFonts w:ascii="Lato" w:hAnsi="Lato" w:cs="Lato" w:eastAsia="Lato"/>
+          <w:color w:val="auto"/>
+          <w:spacing w:val="0"/>
+          <w:position w:val="0"/>
+          <w:sz w:val="16"/>
+          <w:shd w:fill="auto" w:val="clear"/>
+        </w:rPr>
+        <w:t xml:space="preserve">INNER JOIN `prenotazioni_has_ospiti`</w:t>
+      </w:r>
+    </w:p>
+    <w:p>
+      <w:pPr>
+        <w:spacing w:before="0" w:after="0" w:line="240"/>
+        <w:ind w:right="0" w:left="0" w:firstLine="0"/>
+        <w:jc w:val="left"/>
+        <w:rPr>
+          <w:rFonts w:ascii="Lato" w:hAnsi="Lato" w:cs="Lato" w:eastAsia="Lato"/>
+          <w:color w:val="auto"/>
+          <w:spacing w:val="0"/>
+          <w:position w:val="0"/>
+          <w:sz w:val="16"/>
+          <w:shd w:fill="auto" w:val="clear"/>
+        </w:rPr>
+      </w:pPr>
+      <w:r>
+        <w:rPr>
+          <w:rFonts w:ascii="Lato" w:hAnsi="Lato" w:cs="Lato" w:eastAsia="Lato"/>
+          <w:color w:val="auto"/>
+          <w:spacing w:val="0"/>
+          <w:position w:val="0"/>
+          <w:sz w:val="16"/>
+          <w:shd w:fill="auto" w:val="clear"/>
+        </w:rPr>
+        <w:tab/>
+        <w:t xml:space="preserve">ON `ospiti`.`id` = `prenotazioni_has_ospiti`.`ospite_id`;</w:t>
+      </w:r>
+    </w:p>
+    <w:p>
+      <w:pPr>
+        <w:spacing w:before="0" w:after="0" w:line="240"/>
+        <w:ind w:right="0" w:left="0" w:firstLine="0"/>
+        <w:jc w:val="left"/>
+        <w:rPr>
+          <w:rFonts w:ascii="Lato" w:hAnsi="Lato" w:cs="Lato" w:eastAsia="Lato"/>
+          <w:color w:val="auto"/>
+          <w:spacing w:val="0"/>
+          <w:position w:val="0"/>
+          <w:sz w:val="28"/>
+          <w:shd w:fill="auto" w:val="clear"/>
+        </w:rPr>
+      </w:pPr>
     </w:p>
     <w:p>
       <w:pPr>
         <w:numPr>
           <w:ilvl w:val="0"/>
-          <w:numId w:val="14"/>
+          <w:numId w:val="20"/>
         </w:numPr>
         <w:spacing w:before="0" w:after="0" w:line="240"/>
         <w:ind w:right="0" w:left="720" w:hanging="360"/>
@@ -848,7 +1140,7 @@
       <w:pPr>
         <w:numPr>
           <w:ilvl w:val="0"/>
-          <w:numId w:val="14"/>
+          <w:numId w:val="20"/>
         </w:numPr>
         <w:spacing w:before="0" w:after="0" w:line="240"/>
         <w:ind w:right="0" w:left="720" w:hanging="360"/>
@@ -878,7 +1170,7 @@
       <w:pPr>
         <w:numPr>
           <w:ilvl w:val="0"/>
-          <w:numId w:val="14"/>
+          <w:numId w:val="20"/>
         </w:numPr>
         <w:spacing w:before="0" w:after="0" w:line="240"/>
         <w:ind w:right="0" w:left="720" w:hanging="360"/>
@@ -908,7 +1200,7 @@
       <w:pPr>
         <w:numPr>
           <w:ilvl w:val="0"/>
-          <w:numId w:val="14"/>
+          <w:numId w:val="20"/>
         </w:numPr>
         <w:spacing w:before="0" w:after="0" w:line="240"/>
         <w:ind w:right="0" w:left="720" w:hanging="360"/>
@@ -998,22 +1290,42 @@
       <w:lvlText w:val="•"/>
     </w:lvl>
   </w:abstractNum>
+  <w:abstractNum w:abstractNumId="36">
+    <w:lvl w:ilvl="0">
+      <w:start w:val="1"/>
+      <w:numFmt w:val="bullet"/>
+      <w:lvlText w:val="•"/>
+    </w:lvl>
+  </w:abstractNum>
+  <w:abstractNum w:abstractNumId="42">
+    <w:lvl w:ilvl="0">
+      <w:start w:val="1"/>
+      <w:numFmt w:val="bullet"/>
+      <w:lvlText w:val="•"/>
+    </w:lvl>
+  </w:abstractNum>
   <w:num w:numId="2">
+    <w:abstractNumId w:val="42"/>
+  </w:num>
+  <w:num w:numId="4">
+    <w:abstractNumId w:val="36"/>
+  </w:num>
+  <w:num w:numId="6">
     <w:abstractNumId w:val="30"/>
   </w:num>
-  <w:num w:numId="4">
+  <w:num w:numId="8">
     <w:abstractNumId w:val="24"/>
   </w:num>
-  <w:num w:numId="6">
+  <w:num w:numId="10">
     <w:abstractNumId w:val="18"/>
   </w:num>
-  <w:num w:numId="8">
+  <w:num w:numId="14">
     <w:abstractNumId w:val="12"/>
   </w:num>
-  <w:num w:numId="10">
+  <w:num w:numId="16">
     <w:abstractNumId w:val="6"/>
   </w:num>
-  <w:num w:numId="14">
+  <w:num w:numId="20">
     <w:abstractNumId w:val="0"/>
   </w:num>
 </w:numbering>

</xml_diff>

<commit_message>
completato il terzo di join
</commit_message>
<xml_diff>
--- a/Query_DB_Hotel_2.docx
+++ b/Query_DB_Hotel_2.docx
@@ -1138,9 +1138,207 @@
     </w:p>
     <w:p>
       <w:pPr>
+        <w:spacing w:before="0" w:after="0" w:line="240"/>
+        <w:ind w:right="0" w:left="0" w:firstLine="0"/>
+        <w:jc w:val="left"/>
+        <w:rPr>
+          <w:rFonts w:ascii="Lato" w:hAnsi="Lato" w:cs="Lato" w:eastAsia="Lato"/>
+          <w:color w:val="auto"/>
+          <w:spacing w:val="0"/>
+          <w:position w:val="0"/>
+          <w:sz w:val="16"/>
+          <w:shd w:fill="auto" w:val="clear"/>
+        </w:rPr>
+      </w:pPr>
+      <w:r>
+        <w:rPr>
+          <w:rFonts w:ascii="Lato" w:hAnsi="Lato" w:cs="Lato" w:eastAsia="Lato"/>
+          <w:color w:val="auto"/>
+          <w:spacing w:val="0"/>
+          <w:position w:val="0"/>
+          <w:sz w:val="16"/>
+          <w:shd w:fill="auto" w:val="clear"/>
+        </w:rPr>
+        <w:tab/>
+        <w:t xml:space="preserve">SELECT `ospiti`.`name`, `ospiti`.`lastname`, `pagamenti`.`price`, `paganti`.`name`</w:t>
+      </w:r>
+    </w:p>
+    <w:p>
+      <w:pPr>
+        <w:spacing w:before="0" w:after="0" w:line="240"/>
+        <w:ind w:right="0" w:left="720" w:firstLine="0"/>
+        <w:jc w:val="left"/>
+        <w:rPr>
+          <w:rFonts w:ascii="Lato" w:hAnsi="Lato" w:cs="Lato" w:eastAsia="Lato"/>
+          <w:color w:val="auto"/>
+          <w:spacing w:val="0"/>
+          <w:position w:val="0"/>
+          <w:sz w:val="16"/>
+          <w:shd w:fill="auto" w:val="clear"/>
+        </w:rPr>
+      </w:pPr>
+      <w:r>
+        <w:rPr>
+          <w:rFonts w:ascii="Lato" w:hAnsi="Lato" w:cs="Lato" w:eastAsia="Lato"/>
+          <w:color w:val="auto"/>
+          <w:spacing w:val="0"/>
+          <w:position w:val="0"/>
+          <w:sz w:val="16"/>
+          <w:shd w:fill="auto" w:val="clear"/>
+        </w:rPr>
+        <w:t xml:space="preserve">FROM `ospiti`</w:t>
+      </w:r>
+    </w:p>
+    <w:p>
+      <w:pPr>
+        <w:spacing w:before="0" w:after="0" w:line="240"/>
+        <w:ind w:right="0" w:left="720" w:firstLine="0"/>
+        <w:jc w:val="left"/>
+        <w:rPr>
+          <w:rFonts w:ascii="Lato" w:hAnsi="Lato" w:cs="Lato" w:eastAsia="Lato"/>
+          <w:color w:val="auto"/>
+          <w:spacing w:val="0"/>
+          <w:position w:val="0"/>
+          <w:sz w:val="16"/>
+          <w:shd w:fill="auto" w:val="clear"/>
+        </w:rPr>
+      </w:pPr>
+      <w:r>
+        <w:rPr>
+          <w:rFonts w:ascii="Lato" w:hAnsi="Lato" w:cs="Lato" w:eastAsia="Lato"/>
+          <w:color w:val="auto"/>
+          <w:spacing w:val="0"/>
+          <w:position w:val="0"/>
+          <w:sz w:val="16"/>
+          <w:shd w:fill="auto" w:val="clear"/>
+        </w:rPr>
+        <w:t xml:space="preserve">INNER JOIN `paganti`</w:t>
+      </w:r>
+    </w:p>
+    <w:p>
+      <w:pPr>
+        <w:spacing w:before="0" w:after="0" w:line="240"/>
+        <w:ind w:right="0" w:left="720" w:firstLine="0"/>
+        <w:jc w:val="left"/>
+        <w:rPr>
+          <w:rFonts w:ascii="Lato" w:hAnsi="Lato" w:cs="Lato" w:eastAsia="Lato"/>
+          <w:color w:val="auto"/>
+          <w:spacing w:val="0"/>
+          <w:position w:val="0"/>
+          <w:sz w:val="16"/>
+          <w:shd w:fill="auto" w:val="clear"/>
+        </w:rPr>
+      </w:pPr>
+      <w:r>
+        <w:rPr>
+          <w:rFonts w:ascii="Lato" w:hAnsi="Lato" w:cs="Lato" w:eastAsia="Lato"/>
+          <w:color w:val="auto"/>
+          <w:spacing w:val="0"/>
+          <w:position w:val="0"/>
+          <w:sz w:val="16"/>
+          <w:shd w:fill="auto" w:val="clear"/>
+        </w:rPr>
+        <w:t xml:space="preserve">ON `paganti`.`ospite_id` = `ospiti`.`id`</w:t>
+      </w:r>
+    </w:p>
+    <w:p>
+      <w:pPr>
+        <w:spacing w:before="0" w:after="0" w:line="240"/>
+        <w:ind w:right="0" w:left="720" w:firstLine="0"/>
+        <w:jc w:val="left"/>
+        <w:rPr>
+          <w:rFonts w:ascii="Lato" w:hAnsi="Lato" w:cs="Lato" w:eastAsia="Lato"/>
+          <w:color w:val="auto"/>
+          <w:spacing w:val="0"/>
+          <w:position w:val="0"/>
+          <w:sz w:val="16"/>
+          <w:shd w:fill="auto" w:val="clear"/>
+        </w:rPr>
+      </w:pPr>
+      <w:r>
+        <w:rPr>
+          <w:rFonts w:ascii="Lato" w:hAnsi="Lato" w:cs="Lato" w:eastAsia="Lato"/>
+          <w:color w:val="auto"/>
+          <w:spacing w:val="0"/>
+          <w:position w:val="0"/>
+          <w:sz w:val="16"/>
+          <w:shd w:fill="auto" w:val="clear"/>
+        </w:rPr>
+        <w:t xml:space="preserve">INNER JOIN `pagamenti`</w:t>
+      </w:r>
+    </w:p>
+    <w:p>
+      <w:pPr>
+        <w:spacing w:before="0" w:after="0" w:line="240"/>
+        <w:ind w:right="0" w:left="720" w:firstLine="0"/>
+        <w:jc w:val="left"/>
+        <w:rPr>
+          <w:rFonts w:ascii="Lato" w:hAnsi="Lato" w:cs="Lato" w:eastAsia="Lato"/>
+          <w:color w:val="auto"/>
+          <w:spacing w:val="0"/>
+          <w:position w:val="0"/>
+          <w:sz w:val="16"/>
+          <w:shd w:fill="auto" w:val="clear"/>
+        </w:rPr>
+      </w:pPr>
+      <w:r>
+        <w:rPr>
+          <w:rFonts w:ascii="Lato" w:hAnsi="Lato" w:cs="Lato" w:eastAsia="Lato"/>
+          <w:color w:val="auto"/>
+          <w:spacing w:val="0"/>
+          <w:position w:val="0"/>
+          <w:sz w:val="16"/>
+          <w:shd w:fill="auto" w:val="clear"/>
+        </w:rPr>
+        <w:t xml:space="preserve">ON `pagamenti`.`pagante_id` = `paganti`.`id`</w:t>
+      </w:r>
+    </w:p>
+    <w:p>
+      <w:pPr>
+        <w:spacing w:before="0" w:after="0" w:line="240"/>
+        <w:ind w:right="0" w:left="720" w:firstLine="0"/>
+        <w:jc w:val="left"/>
+        <w:rPr>
+          <w:rFonts w:ascii="Lato" w:hAnsi="Lato" w:cs="Lato" w:eastAsia="Lato"/>
+          <w:color w:val="auto"/>
+          <w:spacing w:val="0"/>
+          <w:position w:val="0"/>
+          <w:sz w:val="16"/>
+          <w:shd w:fill="auto" w:val="clear"/>
+        </w:rPr>
+      </w:pPr>
+      <w:r>
+        <w:rPr>
+          <w:rFonts w:ascii="Lato" w:hAnsi="Lato" w:cs="Lato" w:eastAsia="Lato"/>
+          <w:color w:val="auto"/>
+          <w:spacing w:val="0"/>
+          <w:position w:val="0"/>
+          <w:sz w:val="16"/>
+          <w:shd w:fill="auto" w:val="clear"/>
+        </w:rPr>
+        <w:t xml:space="preserve">WHERE `pagamenti`.`created_at` LIKE '2018-05-%';</w:t>
+      </w:r>
+    </w:p>
+    <w:p>
+      <w:pPr>
+        <w:spacing w:before="0" w:after="0" w:line="240"/>
+        <w:ind w:right="0" w:left="720" w:firstLine="0"/>
+        <w:jc w:val="left"/>
+        <w:rPr>
+          <w:rFonts w:ascii="Lato" w:hAnsi="Lato" w:cs="Lato" w:eastAsia="Lato"/>
+          <w:color w:val="auto"/>
+          <w:spacing w:val="0"/>
+          <w:position w:val="0"/>
+          <w:sz w:val="16"/>
+          <w:shd w:fill="auto" w:val="clear"/>
+        </w:rPr>
+      </w:pPr>
+    </w:p>
+    <w:p>
+      <w:pPr>
         <w:numPr>
           <w:ilvl w:val="0"/>
-          <w:numId w:val="20"/>
+          <w:numId w:val="23"/>
         </w:numPr>
         <w:spacing w:before="0" w:after="0" w:line="240"/>
         <w:ind w:right="0" w:left="720" w:hanging="360"/>
@@ -1170,7 +1368,7 @@
       <w:pPr>
         <w:numPr>
           <w:ilvl w:val="0"/>
-          <w:numId w:val="20"/>
+          <w:numId w:val="23"/>
         </w:numPr>
         <w:spacing w:before="0" w:after="0" w:line="240"/>
         <w:ind w:right="0" w:left="720" w:hanging="360"/>
@@ -1200,7 +1398,7 @@
       <w:pPr>
         <w:numPr>
           <w:ilvl w:val="0"/>
-          <w:numId w:val="20"/>
+          <w:numId w:val="23"/>
         </w:numPr>
         <w:spacing w:before="0" w:after="0" w:line="240"/>
         <w:ind w:right="0" w:left="720" w:hanging="360"/>
@@ -1304,28 +1502,38 @@
       <w:lvlText w:val="•"/>
     </w:lvl>
   </w:abstractNum>
+  <w:abstractNum w:abstractNumId="48">
+    <w:lvl w:ilvl="0">
+      <w:start w:val="1"/>
+      <w:numFmt w:val="bullet"/>
+      <w:lvlText w:val="•"/>
+    </w:lvl>
+  </w:abstractNum>
   <w:num w:numId="2">
+    <w:abstractNumId w:val="48"/>
+  </w:num>
+  <w:num w:numId="4">
     <w:abstractNumId w:val="42"/>
   </w:num>
-  <w:num w:numId="4">
+  <w:num w:numId="6">
     <w:abstractNumId w:val="36"/>
   </w:num>
-  <w:num w:numId="6">
+  <w:num w:numId="8">
     <w:abstractNumId w:val="30"/>
   </w:num>
-  <w:num w:numId="8">
+  <w:num w:numId="10">
     <w:abstractNumId w:val="24"/>
   </w:num>
-  <w:num w:numId="10">
+  <w:num w:numId="14">
     <w:abstractNumId w:val="18"/>
   </w:num>
-  <w:num w:numId="14">
+  <w:num w:numId="16">
     <w:abstractNumId w:val="12"/>
   </w:num>
-  <w:num w:numId="16">
+  <w:num w:numId="20">
     <w:abstractNumId w:val="6"/>
   </w:num>
-  <w:num w:numId="20">
+  <w:num w:numId="23">
     <w:abstractNumId w:val="0"/>
   </w:num>
 </w:numbering>

</xml_diff>

<commit_message>
modificato il secondo e terzo esercizio sul join per prendere confidenza, completato il quarto
</commit_message>
<xml_diff>
--- a/Query_DB_Hotel_2.docx
+++ b/Query_DB_Hotel_2.docx
@@ -1009,86 +1009,137 @@
           <w:shd w:fill="auto" w:val="clear"/>
         </w:rPr>
         <w:tab/>
-        <w:t xml:space="preserve">SELECT `name`, `lastname`, `prenotazioni_has_ospiti`.`prenotazione_id`</w:t>
-      </w:r>
-    </w:p>
-    <w:p>
-      <w:pPr>
-        <w:spacing w:before="0" w:after="0" w:line="240"/>
-        <w:ind w:right="0" w:left="720" w:firstLine="0"/>
-        <w:jc w:val="left"/>
-        <w:rPr>
-          <w:rFonts w:ascii="Lato" w:hAnsi="Lato" w:cs="Lato" w:eastAsia="Lato"/>
-          <w:color w:val="auto"/>
-          <w:spacing w:val="0"/>
-          <w:position w:val="0"/>
-          <w:sz w:val="16"/>
-          <w:shd w:fill="auto" w:val="clear"/>
-        </w:rPr>
-      </w:pPr>
-      <w:r>
-        <w:rPr>
-          <w:rFonts w:ascii="Lato" w:hAnsi="Lato" w:cs="Lato" w:eastAsia="Lato"/>
-          <w:color w:val="auto"/>
-          <w:spacing w:val="0"/>
-          <w:position w:val="0"/>
-          <w:sz w:val="16"/>
-          <w:shd w:fill="auto" w:val="clear"/>
-        </w:rPr>
-        <w:t xml:space="preserve">FROM `ospiti`</w:t>
-      </w:r>
-    </w:p>
-    <w:p>
-      <w:pPr>
-        <w:spacing w:before="0" w:after="0" w:line="240"/>
-        <w:ind w:right="0" w:left="720" w:firstLine="0"/>
-        <w:jc w:val="left"/>
-        <w:rPr>
-          <w:rFonts w:ascii="Lato" w:hAnsi="Lato" w:cs="Lato" w:eastAsia="Lato"/>
-          <w:color w:val="auto"/>
-          <w:spacing w:val="0"/>
-          <w:position w:val="0"/>
-          <w:sz w:val="16"/>
-          <w:shd w:fill="auto" w:val="clear"/>
-        </w:rPr>
-      </w:pPr>
-      <w:r>
-        <w:rPr>
-          <w:rFonts w:ascii="Lato" w:hAnsi="Lato" w:cs="Lato" w:eastAsia="Lato"/>
-          <w:color w:val="auto"/>
-          <w:spacing w:val="0"/>
-          <w:position w:val="0"/>
-          <w:sz w:val="16"/>
-          <w:shd w:fill="auto" w:val="clear"/>
-        </w:rPr>
-        <w:t xml:space="preserve">INNER JOIN `prenotazioni_has_ospiti`</w:t>
-      </w:r>
-    </w:p>
-    <w:p>
-      <w:pPr>
-        <w:spacing w:before="0" w:after="0" w:line="240"/>
-        <w:ind w:right="0" w:left="0" w:firstLine="0"/>
-        <w:jc w:val="left"/>
-        <w:rPr>
-          <w:rFonts w:ascii="Lato" w:hAnsi="Lato" w:cs="Lato" w:eastAsia="Lato"/>
-          <w:color w:val="auto"/>
-          <w:spacing w:val="0"/>
-          <w:position w:val="0"/>
-          <w:sz w:val="16"/>
-          <w:shd w:fill="auto" w:val="clear"/>
-        </w:rPr>
-      </w:pPr>
-      <w:r>
-        <w:rPr>
-          <w:rFonts w:ascii="Lato" w:hAnsi="Lato" w:cs="Lato" w:eastAsia="Lato"/>
-          <w:color w:val="auto"/>
-          <w:spacing w:val="0"/>
-          <w:position w:val="0"/>
-          <w:sz w:val="16"/>
-          <w:shd w:fill="auto" w:val="clear"/>
-        </w:rPr>
-        <w:tab/>
-        <w:t xml:space="preserve">ON `ospiti`.`id` = `prenotazioni_has_ospiti`.`ospite_id`;</w:t>
+        <w:t xml:space="preserve">SELECT `ospiti`.`name`, `ospiti`.`lastname`, `prenotazioni`.`id`</w:t>
+      </w:r>
+    </w:p>
+    <w:p>
+      <w:pPr>
+        <w:spacing w:before="0" w:after="0" w:line="240"/>
+        <w:ind w:right="0" w:left="720" w:firstLine="0"/>
+        <w:jc w:val="left"/>
+        <w:rPr>
+          <w:rFonts w:ascii="Lato" w:hAnsi="Lato" w:cs="Lato" w:eastAsia="Lato"/>
+          <w:color w:val="auto"/>
+          <w:spacing w:val="0"/>
+          <w:position w:val="0"/>
+          <w:sz w:val="16"/>
+          <w:shd w:fill="auto" w:val="clear"/>
+        </w:rPr>
+      </w:pPr>
+      <w:r>
+        <w:rPr>
+          <w:rFonts w:ascii="Lato" w:hAnsi="Lato" w:cs="Lato" w:eastAsia="Lato"/>
+          <w:color w:val="auto"/>
+          <w:spacing w:val="0"/>
+          <w:position w:val="0"/>
+          <w:sz w:val="16"/>
+          <w:shd w:fill="auto" w:val="clear"/>
+        </w:rPr>
+        <w:t xml:space="preserve">FROM `prenotazioni_has_ospiti`</w:t>
+      </w:r>
+    </w:p>
+    <w:p>
+      <w:pPr>
+        <w:spacing w:before="0" w:after="0" w:line="240"/>
+        <w:ind w:right="0" w:left="720" w:firstLine="0"/>
+        <w:jc w:val="left"/>
+        <w:rPr>
+          <w:rFonts w:ascii="Lato" w:hAnsi="Lato" w:cs="Lato" w:eastAsia="Lato"/>
+          <w:color w:val="auto"/>
+          <w:spacing w:val="0"/>
+          <w:position w:val="0"/>
+          <w:sz w:val="16"/>
+          <w:shd w:fill="auto" w:val="clear"/>
+        </w:rPr>
+      </w:pPr>
+      <w:r>
+        <w:rPr>
+          <w:rFonts w:ascii="Lato" w:hAnsi="Lato" w:cs="Lato" w:eastAsia="Lato"/>
+          <w:color w:val="auto"/>
+          <w:spacing w:val="0"/>
+          <w:position w:val="0"/>
+          <w:sz w:val="16"/>
+          <w:shd w:fill="auto" w:val="clear"/>
+        </w:rPr>
+        <w:t xml:space="preserve">INNER JOIN `ospiti`</w:t>
+      </w:r>
+    </w:p>
+    <w:p>
+      <w:pPr>
+        <w:spacing w:before="0" w:after="0" w:line="240"/>
+        <w:ind w:right="0" w:left="720" w:firstLine="0"/>
+        <w:jc w:val="left"/>
+        <w:rPr>
+          <w:rFonts w:ascii="Lato" w:hAnsi="Lato" w:cs="Lato" w:eastAsia="Lato"/>
+          <w:color w:val="auto"/>
+          <w:spacing w:val="0"/>
+          <w:position w:val="0"/>
+          <w:sz w:val="16"/>
+          <w:shd w:fill="auto" w:val="clear"/>
+        </w:rPr>
+      </w:pPr>
+      <w:r>
+        <w:rPr>
+          <w:rFonts w:ascii="Lato" w:hAnsi="Lato" w:cs="Lato" w:eastAsia="Lato"/>
+          <w:color w:val="auto"/>
+          <w:spacing w:val="0"/>
+          <w:position w:val="0"/>
+          <w:sz w:val="16"/>
+          <w:shd w:fill="auto" w:val="clear"/>
+        </w:rPr>
+        <w:t xml:space="preserve">ON `prenotazioni_has_ospiti`.`ospite_id` = `ospiti`.`id`</w:t>
+      </w:r>
+    </w:p>
+    <w:p>
+      <w:pPr>
+        <w:spacing w:before="0" w:after="0" w:line="240"/>
+        <w:ind w:right="0" w:left="720" w:firstLine="0"/>
+        <w:jc w:val="left"/>
+        <w:rPr>
+          <w:rFonts w:ascii="Lato" w:hAnsi="Lato" w:cs="Lato" w:eastAsia="Lato"/>
+          <w:color w:val="auto"/>
+          <w:spacing w:val="0"/>
+          <w:position w:val="0"/>
+          <w:sz w:val="16"/>
+          <w:shd w:fill="auto" w:val="clear"/>
+        </w:rPr>
+      </w:pPr>
+      <w:r>
+        <w:rPr>
+          <w:rFonts w:ascii="Lato" w:hAnsi="Lato" w:cs="Lato" w:eastAsia="Lato"/>
+          <w:color w:val="auto"/>
+          <w:spacing w:val="0"/>
+          <w:position w:val="0"/>
+          <w:sz w:val="16"/>
+          <w:shd w:fill="auto" w:val="clear"/>
+        </w:rPr>
+        <w:t xml:space="preserve">INNER JOIN `prenotazioni`</w:t>
+      </w:r>
+    </w:p>
+    <w:p>
+      <w:pPr>
+        <w:spacing w:before="0" w:after="0" w:line="240"/>
+        <w:ind w:right="0" w:left="720" w:firstLine="0"/>
+        <w:jc w:val="left"/>
+        <w:rPr>
+          <w:rFonts w:ascii="Lato" w:hAnsi="Lato" w:cs="Lato" w:eastAsia="Lato"/>
+          <w:color w:val="auto"/>
+          <w:spacing w:val="0"/>
+          <w:position w:val="0"/>
+          <w:sz w:val="16"/>
+          <w:shd w:fill="auto" w:val="clear"/>
+        </w:rPr>
+      </w:pPr>
+      <w:r>
+        <w:rPr>
+          <w:rFonts w:ascii="Lato" w:hAnsi="Lato" w:cs="Lato" w:eastAsia="Lato"/>
+          <w:color w:val="auto"/>
+          <w:spacing w:val="0"/>
+          <w:position w:val="0"/>
+          <w:sz w:val="16"/>
+          <w:shd w:fill="auto" w:val="clear"/>
+        </w:rPr>
+        <w:t xml:space="preserve">ON `prenotazioni_has_ospiti`.`prenotazione_id` = `prenotazioni`.`id`</w:t>
       </w:r>
     </w:p>
     <w:p>
@@ -1139,28 +1190,27 @@
     <w:p>
       <w:pPr>
         <w:spacing w:before="0" w:after="0" w:line="240"/>
-        <w:ind w:right="0" w:left="0" w:firstLine="0"/>
-        <w:jc w:val="left"/>
-        <w:rPr>
-          <w:rFonts w:ascii="Lato" w:hAnsi="Lato" w:cs="Lato" w:eastAsia="Lato"/>
-          <w:color w:val="auto"/>
-          <w:spacing w:val="0"/>
-          <w:position w:val="0"/>
-          <w:sz w:val="16"/>
-          <w:shd w:fill="auto" w:val="clear"/>
-        </w:rPr>
-      </w:pPr>
-      <w:r>
-        <w:rPr>
-          <w:rFonts w:ascii="Lato" w:hAnsi="Lato" w:cs="Lato" w:eastAsia="Lato"/>
-          <w:color w:val="auto"/>
-          <w:spacing w:val="0"/>
-          <w:position w:val="0"/>
-          <w:sz w:val="16"/>
-          <w:shd w:fill="auto" w:val="clear"/>
-        </w:rPr>
-        <w:tab/>
-        <w:t xml:space="preserve">SELECT `ospiti`.`name`, `ospiti`.`lastname`, `pagamenti`.`price`, `paganti`.`name`</w:t>
+        <w:ind w:right="0" w:left="720" w:firstLine="0"/>
+        <w:jc w:val="left"/>
+        <w:rPr>
+          <w:rFonts w:ascii="Lato" w:hAnsi="Lato" w:cs="Lato" w:eastAsia="Lato"/>
+          <w:color w:val="auto"/>
+          <w:spacing w:val="0"/>
+          <w:position w:val="0"/>
+          <w:sz w:val="16"/>
+          <w:shd w:fill="auto" w:val="clear"/>
+        </w:rPr>
+      </w:pPr>
+      <w:r>
+        <w:rPr>
+          <w:rFonts w:ascii="Lato" w:hAnsi="Lato" w:cs="Lato" w:eastAsia="Lato"/>
+          <w:color w:val="auto"/>
+          <w:spacing w:val="0"/>
+          <w:position w:val="0"/>
+          <w:sz w:val="16"/>
+          <w:shd w:fill="auto" w:val="clear"/>
+        </w:rPr>
+        <w:t xml:space="preserve">SELECT `ospiti`.`name`, `ospiti`.`lastname`, `pagamenti`.`price`, `paganti`.`lastname` AS ha_pagato, `pagamenti`.`created_at` AS in_data</w:t>
       </w:r>
     </w:p>
     <w:p>
@@ -1316,7 +1366,7 @@
           <w:sz w:val="16"/>
           <w:shd w:fill="auto" w:val="clear"/>
         </w:rPr>
-        <w:t xml:space="preserve">WHERE `pagamenti`.`created_at` LIKE '2018-05-%';</w:t>
+        <w:t xml:space="preserve">HAVING in_data LIKE '2018-05-%'</w:t>
       </w:r>
     </w:p>
     <w:p>
@@ -1338,7 +1388,7 @@
       <w:pPr>
         <w:numPr>
           <w:ilvl w:val="0"/>
-          <w:numId w:val="23"/>
+          <w:numId w:val="22"/>
         </w:numPr>
         <w:spacing w:before="0" w:after="0" w:line="240"/>
         <w:ind w:right="0" w:left="720" w:hanging="360"/>
@@ -1368,7 +1418,7 @@
       <w:pPr>
         <w:numPr>
           <w:ilvl w:val="0"/>
-          <w:numId w:val="23"/>
+          <w:numId w:val="22"/>
         </w:numPr>
         <w:spacing w:before="0" w:after="0" w:line="240"/>
         <w:ind w:right="0" w:left="720" w:hanging="360"/>
@@ -1398,7 +1448,7 @@
       <w:pPr>
         <w:numPr>
           <w:ilvl w:val="0"/>
-          <w:numId w:val="23"/>
+          <w:numId w:val="22"/>
         </w:numPr>
         <w:spacing w:before="0" w:after="0" w:line="240"/>
         <w:ind w:right="0" w:left="720" w:hanging="360"/>
@@ -1533,7 +1583,7 @@
   <w:num w:numId="20">
     <w:abstractNumId w:val="6"/>
   </w:num>
-  <w:num w:numId="23">
+  <w:num w:numId="22">
     <w:abstractNumId w:val="0"/>
   </w:num>
 </w:numbering>

</xml_diff>

<commit_message>
completato il quinto esercizio di join
</commit_message>
<xml_diff>
--- a/Query_DB_Hotel_2.docx
+++ b/Query_DB_Hotel_2.docx
@@ -1139,7 +1139,7 @@
           <w:sz w:val="16"/>
           <w:shd w:fill="auto" w:val="clear"/>
         </w:rPr>
-        <w:t xml:space="preserve">ON `prenotazioni_has_ospiti`.`prenotazione_id` = `prenotazioni`.`id`</w:t>
+        <w:t xml:space="preserve">ON `prenotazioni_has_ospiti`.`prenotazione_id` = `prenotazioni`.`id`;</w:t>
       </w:r>
     </w:p>
     <w:p>
@@ -1366,7 +1366,7 @@
           <w:sz w:val="16"/>
           <w:shd w:fill="auto" w:val="clear"/>
         </w:rPr>
-        <w:t xml:space="preserve">HAVING in_data LIKE '2018-05-%'</w:t>
+        <w:t xml:space="preserve">HAVING in_data LIKE '2018-05-%';</w:t>
       </w:r>
     </w:p>
     <w:p>
@@ -1416,9 +1416,233 @@
     </w:p>
     <w:p>
       <w:pPr>
+        <w:spacing w:before="0" w:after="0" w:line="240"/>
+        <w:ind w:right="0" w:left="0" w:firstLine="0"/>
+        <w:jc w:val="left"/>
+        <w:rPr>
+          <w:rFonts w:ascii="Lato" w:hAnsi="Lato" w:cs="Lato" w:eastAsia="Lato"/>
+          <w:color w:val="auto"/>
+          <w:spacing w:val="0"/>
+          <w:position w:val="0"/>
+          <w:sz w:val="16"/>
+          <w:shd w:fill="auto" w:val="clear"/>
+        </w:rPr>
+      </w:pPr>
+      <w:r>
+        <w:rPr>
+          <w:rFonts w:ascii="Lato" w:hAnsi="Lato" w:cs="Lato" w:eastAsia="Lato"/>
+          <w:color w:val="auto"/>
+          <w:spacing w:val="0"/>
+          <w:position w:val="0"/>
+          <w:sz w:val="16"/>
+          <w:shd w:fill="auto" w:val="clear"/>
+        </w:rPr>
+        <w:tab/>
+        <w:t xml:space="preserve">SELECT `floor`, SUM(`pagamenti`.`price`) AS importo_totale</w:t>
+      </w:r>
+    </w:p>
+    <w:p>
+      <w:pPr>
+        <w:spacing w:before="0" w:after="0" w:line="240"/>
+        <w:ind w:right="0" w:left="720" w:firstLine="0"/>
+        <w:jc w:val="left"/>
+        <w:rPr>
+          <w:rFonts w:ascii="Lato" w:hAnsi="Lato" w:cs="Lato" w:eastAsia="Lato"/>
+          <w:color w:val="auto"/>
+          <w:spacing w:val="0"/>
+          <w:position w:val="0"/>
+          <w:sz w:val="16"/>
+          <w:shd w:fill="auto" w:val="clear"/>
+        </w:rPr>
+      </w:pPr>
+      <w:r>
+        <w:rPr>
+          <w:rFonts w:ascii="Lato" w:hAnsi="Lato" w:cs="Lato" w:eastAsia="Lato"/>
+          <w:color w:val="auto"/>
+          <w:spacing w:val="0"/>
+          <w:position w:val="0"/>
+          <w:sz w:val="16"/>
+          <w:shd w:fill="auto" w:val="clear"/>
+        </w:rPr>
+        <w:t xml:space="preserve">FROM `stanze`</w:t>
+      </w:r>
+    </w:p>
+    <w:p>
+      <w:pPr>
+        <w:spacing w:before="0" w:after="0" w:line="240"/>
+        <w:ind w:right="0" w:left="720" w:firstLine="0"/>
+        <w:jc w:val="left"/>
+        <w:rPr>
+          <w:rFonts w:ascii="Lato" w:hAnsi="Lato" w:cs="Lato" w:eastAsia="Lato"/>
+          <w:color w:val="auto"/>
+          <w:spacing w:val="0"/>
+          <w:position w:val="0"/>
+          <w:sz w:val="16"/>
+          <w:shd w:fill="auto" w:val="clear"/>
+        </w:rPr>
+      </w:pPr>
+      <w:r>
+        <w:rPr>
+          <w:rFonts w:ascii="Lato" w:hAnsi="Lato" w:cs="Lato" w:eastAsia="Lato"/>
+          <w:color w:val="auto"/>
+          <w:spacing w:val="0"/>
+          <w:position w:val="0"/>
+          <w:sz w:val="16"/>
+          <w:shd w:fill="auto" w:val="clear"/>
+        </w:rPr>
+        <w:t xml:space="preserve">INNER JOIN `prenotazioni`</w:t>
+      </w:r>
+    </w:p>
+    <w:p>
+      <w:pPr>
+        <w:spacing w:before="0" w:after="0" w:line="240"/>
+        <w:ind w:right="0" w:left="720" w:firstLine="0"/>
+        <w:jc w:val="left"/>
+        <w:rPr>
+          <w:rFonts w:ascii="Lato" w:hAnsi="Lato" w:cs="Lato" w:eastAsia="Lato"/>
+          <w:color w:val="auto"/>
+          <w:spacing w:val="0"/>
+          <w:position w:val="0"/>
+          <w:sz w:val="16"/>
+          <w:shd w:fill="auto" w:val="clear"/>
+        </w:rPr>
+      </w:pPr>
+      <w:r>
+        <w:rPr>
+          <w:rFonts w:ascii="Lato" w:hAnsi="Lato" w:cs="Lato" w:eastAsia="Lato"/>
+          <w:color w:val="auto"/>
+          <w:spacing w:val="0"/>
+          <w:position w:val="0"/>
+          <w:sz w:val="16"/>
+          <w:shd w:fill="auto" w:val="clear"/>
+        </w:rPr>
+        <w:t xml:space="preserve">ON `prenotazioni`.`stanza_id` = `stanze`.`id`</w:t>
+      </w:r>
+    </w:p>
+    <w:p>
+      <w:pPr>
+        <w:spacing w:before="0" w:after="0" w:line="240"/>
+        <w:ind w:right="0" w:left="720" w:firstLine="0"/>
+        <w:jc w:val="left"/>
+        <w:rPr>
+          <w:rFonts w:ascii="Lato" w:hAnsi="Lato" w:cs="Lato" w:eastAsia="Lato"/>
+          <w:color w:val="auto"/>
+          <w:spacing w:val="0"/>
+          <w:position w:val="0"/>
+          <w:sz w:val="16"/>
+          <w:shd w:fill="auto" w:val="clear"/>
+        </w:rPr>
+      </w:pPr>
+      <w:r>
+        <w:rPr>
+          <w:rFonts w:ascii="Lato" w:hAnsi="Lato" w:cs="Lato" w:eastAsia="Lato"/>
+          <w:color w:val="auto"/>
+          <w:spacing w:val="0"/>
+          <w:position w:val="0"/>
+          <w:sz w:val="16"/>
+          <w:shd w:fill="auto" w:val="clear"/>
+        </w:rPr>
+        <w:t xml:space="preserve">INNER JOIN `pagamenti`</w:t>
+      </w:r>
+    </w:p>
+    <w:p>
+      <w:pPr>
+        <w:spacing w:before="0" w:after="0" w:line="240"/>
+        <w:ind w:right="0" w:left="720" w:firstLine="0"/>
+        <w:jc w:val="left"/>
+        <w:rPr>
+          <w:rFonts w:ascii="Lato" w:hAnsi="Lato" w:cs="Lato" w:eastAsia="Lato"/>
+          <w:color w:val="auto"/>
+          <w:spacing w:val="0"/>
+          <w:position w:val="0"/>
+          <w:sz w:val="16"/>
+          <w:shd w:fill="auto" w:val="clear"/>
+        </w:rPr>
+      </w:pPr>
+      <w:r>
+        <w:rPr>
+          <w:rFonts w:ascii="Lato" w:hAnsi="Lato" w:cs="Lato" w:eastAsia="Lato"/>
+          <w:color w:val="auto"/>
+          <w:spacing w:val="0"/>
+          <w:position w:val="0"/>
+          <w:sz w:val="16"/>
+          <w:shd w:fill="auto" w:val="clear"/>
+        </w:rPr>
+        <w:t xml:space="preserve">ON `pagamenti`.`prenotazione_id` = `prenotazioni`.`id`</w:t>
+      </w:r>
+    </w:p>
+    <w:p>
+      <w:pPr>
+        <w:spacing w:before="0" w:after="0" w:line="240"/>
+        <w:ind w:right="0" w:left="720" w:firstLine="0"/>
+        <w:jc w:val="left"/>
+        <w:rPr>
+          <w:rFonts w:ascii="Lato" w:hAnsi="Lato" w:cs="Lato" w:eastAsia="Lato"/>
+          <w:color w:val="auto"/>
+          <w:spacing w:val="0"/>
+          <w:position w:val="0"/>
+          <w:sz w:val="16"/>
+          <w:shd w:fill="auto" w:val="clear"/>
+        </w:rPr>
+      </w:pPr>
+      <w:r>
+        <w:rPr>
+          <w:rFonts w:ascii="Lato" w:hAnsi="Lato" w:cs="Lato" w:eastAsia="Lato"/>
+          <w:color w:val="auto"/>
+          <w:spacing w:val="0"/>
+          <w:position w:val="0"/>
+          <w:sz w:val="16"/>
+          <w:shd w:fill="auto" w:val="clear"/>
+        </w:rPr>
+        <w:t xml:space="preserve">GROUP BY `floor`</w:t>
+      </w:r>
+    </w:p>
+    <w:p>
+      <w:pPr>
+        <w:spacing w:before="0" w:after="0" w:line="240"/>
+        <w:ind w:right="0" w:left="720" w:firstLine="0"/>
+        <w:jc w:val="left"/>
+        <w:rPr>
+          <w:rFonts w:ascii="Lato" w:hAnsi="Lato" w:cs="Lato" w:eastAsia="Lato"/>
+          <w:color w:val="auto"/>
+          <w:spacing w:val="0"/>
+          <w:position w:val="0"/>
+          <w:sz w:val="16"/>
+          <w:shd w:fill="auto" w:val="clear"/>
+        </w:rPr>
+      </w:pPr>
+      <w:r>
+        <w:rPr>
+          <w:rFonts w:ascii="Lato" w:hAnsi="Lato" w:cs="Lato" w:eastAsia="Lato"/>
+          <w:color w:val="auto"/>
+          <w:spacing w:val="0"/>
+          <w:position w:val="0"/>
+          <w:sz w:val="16"/>
+          <w:shd w:fill="auto" w:val="clear"/>
+        </w:rPr>
+        <w:t xml:space="preserve">HAVING `floor` = 1;</w:t>
+      </w:r>
+    </w:p>
+    <w:p>
+      <w:pPr>
+        <w:spacing w:before="0" w:after="0" w:line="240"/>
+        <w:ind w:right="0" w:left="720" w:firstLine="0"/>
+        <w:jc w:val="left"/>
+        <w:rPr>
+          <w:rFonts w:ascii="Lato" w:hAnsi="Lato" w:cs="Lato" w:eastAsia="Lato"/>
+          <w:color w:val="auto"/>
+          <w:spacing w:val="0"/>
+          <w:position w:val="0"/>
+          <w:sz w:val="16"/>
+          <w:shd w:fill="auto" w:val="clear"/>
+        </w:rPr>
+      </w:pPr>
+    </w:p>
+    <w:p>
+      <w:pPr>
         <w:numPr>
           <w:ilvl w:val="0"/>
-          <w:numId w:val="22"/>
+          <w:numId w:val="25"/>
         </w:numPr>
         <w:spacing w:before="0" w:after="0" w:line="240"/>
         <w:ind w:right="0" w:left="720" w:hanging="360"/>
@@ -1442,13 +1666,300 @@
           <w:shd w:fill="auto" w:val="clear"/>
         </w:rPr>
         <w:t xml:space="preserve">Prendi i dati di fatturazione per la prenotazione con id=7</w:t>
+      </w:r>
+    </w:p>
+    <w:p>
+      <w:pPr>
+        <w:spacing w:before="0" w:after="0" w:line="240"/>
+        <w:ind w:right="0" w:left="0" w:firstLine="0"/>
+        <w:jc w:val="left"/>
+        <w:rPr>
+          <w:rFonts w:ascii="Lato" w:hAnsi="Lato" w:cs="Lato" w:eastAsia="Lato"/>
+          <w:color w:val="auto"/>
+          <w:spacing w:val="0"/>
+          <w:position w:val="0"/>
+          <w:sz w:val="16"/>
+          <w:shd w:fill="auto" w:val="clear"/>
+        </w:rPr>
+      </w:pPr>
+      <w:r>
+        <w:rPr>
+          <w:rFonts w:ascii="Lato" w:hAnsi="Lato" w:cs="Lato" w:eastAsia="Lato"/>
+          <w:color w:val="auto"/>
+          <w:spacing w:val="0"/>
+          <w:position w:val="0"/>
+          <w:sz w:val="16"/>
+          <w:shd w:fill="auto" w:val="clear"/>
+        </w:rPr>
+        <w:tab/>
+        <w:t xml:space="preserve">SELECT `ospiti`.`name` AS nome_ospite, `ospiti`.`lastname` AS cognome_ospite, `ospiti`.    `document_type`, `ospiti`.`document_number`, `paganti`.`name` AS nome_pagante, `paganti`.`lastname` AS cognome_pagante, `pagamenti`.`price`, `prenotazioni`.`id` </w:t>
+      </w:r>
+    </w:p>
+    <w:p>
+      <w:pPr>
+        <w:spacing w:before="0" w:after="0" w:line="240"/>
+        <w:ind w:right="0" w:left="720" w:firstLine="0"/>
+        <w:jc w:val="left"/>
+        <w:rPr>
+          <w:rFonts w:ascii="Lato" w:hAnsi="Lato" w:cs="Lato" w:eastAsia="Lato"/>
+          <w:color w:val="auto"/>
+          <w:spacing w:val="0"/>
+          <w:position w:val="0"/>
+          <w:sz w:val="16"/>
+          <w:shd w:fill="auto" w:val="clear"/>
+        </w:rPr>
+      </w:pPr>
+      <w:r>
+        <w:rPr>
+          <w:rFonts w:ascii="Lato" w:hAnsi="Lato" w:cs="Lato" w:eastAsia="Lato"/>
+          <w:color w:val="auto"/>
+          <w:spacing w:val="0"/>
+          <w:position w:val="0"/>
+          <w:sz w:val="16"/>
+          <w:shd w:fill="auto" w:val="clear"/>
+        </w:rPr>
+        <w:t xml:space="preserve">FROM `prenotazioni_has_ospiti`</w:t>
+      </w:r>
+    </w:p>
+    <w:p>
+      <w:pPr>
+        <w:spacing w:before="0" w:after="0" w:line="240"/>
+        <w:ind w:right="0" w:left="720" w:firstLine="0"/>
+        <w:jc w:val="left"/>
+        <w:rPr>
+          <w:rFonts w:ascii="Lato" w:hAnsi="Lato" w:cs="Lato" w:eastAsia="Lato"/>
+          <w:color w:val="auto"/>
+          <w:spacing w:val="0"/>
+          <w:position w:val="0"/>
+          <w:sz w:val="16"/>
+          <w:shd w:fill="auto" w:val="clear"/>
+        </w:rPr>
+      </w:pPr>
+      <w:r>
+        <w:rPr>
+          <w:rFonts w:ascii="Lato" w:hAnsi="Lato" w:cs="Lato" w:eastAsia="Lato"/>
+          <w:color w:val="auto"/>
+          <w:spacing w:val="0"/>
+          <w:position w:val="0"/>
+          <w:sz w:val="16"/>
+          <w:shd w:fill="auto" w:val="clear"/>
+        </w:rPr>
+        <w:t xml:space="preserve">INNER JOIN `ospiti`</w:t>
+      </w:r>
+    </w:p>
+    <w:p>
+      <w:pPr>
+        <w:spacing w:before="0" w:after="0" w:line="240"/>
+        <w:ind w:right="0" w:left="720" w:firstLine="0"/>
+        <w:jc w:val="left"/>
+        <w:rPr>
+          <w:rFonts w:ascii="Lato" w:hAnsi="Lato" w:cs="Lato" w:eastAsia="Lato"/>
+          <w:color w:val="auto"/>
+          <w:spacing w:val="0"/>
+          <w:position w:val="0"/>
+          <w:sz w:val="16"/>
+          <w:shd w:fill="auto" w:val="clear"/>
+        </w:rPr>
+      </w:pPr>
+      <w:r>
+        <w:rPr>
+          <w:rFonts w:ascii="Lato" w:hAnsi="Lato" w:cs="Lato" w:eastAsia="Lato"/>
+          <w:color w:val="auto"/>
+          <w:spacing w:val="0"/>
+          <w:position w:val="0"/>
+          <w:sz w:val="16"/>
+          <w:shd w:fill="auto" w:val="clear"/>
+        </w:rPr>
+        <w:t xml:space="preserve">ON `prenotazioni_has_ospiti`.`ospite_id` = `ospiti`.`id`</w:t>
+      </w:r>
+    </w:p>
+    <w:p>
+      <w:pPr>
+        <w:spacing w:before="0" w:after="0" w:line="240"/>
+        <w:ind w:right="0" w:left="720" w:firstLine="0"/>
+        <w:jc w:val="left"/>
+        <w:rPr>
+          <w:rFonts w:ascii="Lato" w:hAnsi="Lato" w:cs="Lato" w:eastAsia="Lato"/>
+          <w:color w:val="auto"/>
+          <w:spacing w:val="0"/>
+          <w:position w:val="0"/>
+          <w:sz w:val="16"/>
+          <w:shd w:fill="auto" w:val="clear"/>
+        </w:rPr>
+      </w:pPr>
+      <w:r>
+        <w:rPr>
+          <w:rFonts w:ascii="Lato" w:hAnsi="Lato" w:cs="Lato" w:eastAsia="Lato"/>
+          <w:color w:val="auto"/>
+          <w:spacing w:val="0"/>
+          <w:position w:val="0"/>
+          <w:sz w:val="16"/>
+          <w:shd w:fill="auto" w:val="clear"/>
+        </w:rPr>
+        <w:t xml:space="preserve">INNER JOIN `paganti`</w:t>
+      </w:r>
+    </w:p>
+    <w:p>
+      <w:pPr>
+        <w:spacing w:before="0" w:after="0" w:line="240"/>
+        <w:ind w:right="0" w:left="720" w:firstLine="0"/>
+        <w:jc w:val="left"/>
+        <w:rPr>
+          <w:rFonts w:ascii="Lato" w:hAnsi="Lato" w:cs="Lato" w:eastAsia="Lato"/>
+          <w:color w:val="auto"/>
+          <w:spacing w:val="0"/>
+          <w:position w:val="0"/>
+          <w:sz w:val="16"/>
+          <w:shd w:fill="auto" w:val="clear"/>
+        </w:rPr>
+      </w:pPr>
+      <w:r>
+        <w:rPr>
+          <w:rFonts w:ascii="Lato" w:hAnsi="Lato" w:cs="Lato" w:eastAsia="Lato"/>
+          <w:color w:val="auto"/>
+          <w:spacing w:val="0"/>
+          <w:position w:val="0"/>
+          <w:sz w:val="16"/>
+          <w:shd w:fill="auto" w:val="clear"/>
+        </w:rPr>
+        <w:t xml:space="preserve">ON `paganti`.`ospite_id` = `ospiti`.`id`</w:t>
+      </w:r>
+    </w:p>
+    <w:p>
+      <w:pPr>
+        <w:spacing w:before="0" w:after="0" w:line="240"/>
+        <w:ind w:right="0" w:left="720" w:firstLine="0"/>
+        <w:jc w:val="left"/>
+        <w:rPr>
+          <w:rFonts w:ascii="Lato" w:hAnsi="Lato" w:cs="Lato" w:eastAsia="Lato"/>
+          <w:color w:val="auto"/>
+          <w:spacing w:val="0"/>
+          <w:position w:val="0"/>
+          <w:sz w:val="16"/>
+          <w:shd w:fill="auto" w:val="clear"/>
+        </w:rPr>
+      </w:pPr>
+      <w:r>
+        <w:rPr>
+          <w:rFonts w:ascii="Lato" w:hAnsi="Lato" w:cs="Lato" w:eastAsia="Lato"/>
+          <w:color w:val="auto"/>
+          <w:spacing w:val="0"/>
+          <w:position w:val="0"/>
+          <w:sz w:val="16"/>
+          <w:shd w:fill="auto" w:val="clear"/>
+        </w:rPr>
+        <w:t xml:space="preserve">INNER JOIN `pagamenti`</w:t>
+      </w:r>
+    </w:p>
+    <w:p>
+      <w:pPr>
+        <w:spacing w:before="0" w:after="0" w:line="240"/>
+        <w:ind w:right="0" w:left="720" w:firstLine="0"/>
+        <w:jc w:val="left"/>
+        <w:rPr>
+          <w:rFonts w:ascii="Lato" w:hAnsi="Lato" w:cs="Lato" w:eastAsia="Lato"/>
+          <w:color w:val="auto"/>
+          <w:spacing w:val="0"/>
+          <w:position w:val="0"/>
+          <w:sz w:val="16"/>
+          <w:shd w:fill="auto" w:val="clear"/>
+        </w:rPr>
+      </w:pPr>
+      <w:r>
+        <w:rPr>
+          <w:rFonts w:ascii="Lato" w:hAnsi="Lato" w:cs="Lato" w:eastAsia="Lato"/>
+          <w:color w:val="auto"/>
+          <w:spacing w:val="0"/>
+          <w:position w:val="0"/>
+          <w:sz w:val="16"/>
+          <w:shd w:fill="auto" w:val="clear"/>
+        </w:rPr>
+        <w:t xml:space="preserve">ON `pagamenti`.`pagante_id` = `paganti`.`id`</w:t>
+      </w:r>
+    </w:p>
+    <w:p>
+      <w:pPr>
+        <w:spacing w:before="0" w:after="0" w:line="240"/>
+        <w:ind w:right="0" w:left="720" w:firstLine="0"/>
+        <w:jc w:val="left"/>
+        <w:rPr>
+          <w:rFonts w:ascii="Lato" w:hAnsi="Lato" w:cs="Lato" w:eastAsia="Lato"/>
+          <w:color w:val="auto"/>
+          <w:spacing w:val="0"/>
+          <w:position w:val="0"/>
+          <w:sz w:val="16"/>
+          <w:shd w:fill="auto" w:val="clear"/>
+        </w:rPr>
+      </w:pPr>
+      <w:r>
+        <w:rPr>
+          <w:rFonts w:ascii="Lato" w:hAnsi="Lato" w:cs="Lato" w:eastAsia="Lato"/>
+          <w:color w:val="auto"/>
+          <w:spacing w:val="0"/>
+          <w:position w:val="0"/>
+          <w:sz w:val="16"/>
+          <w:shd w:fill="auto" w:val="clear"/>
+        </w:rPr>
+        <w:t xml:space="preserve">INNER JOIN `prenotazioni`</w:t>
+      </w:r>
+    </w:p>
+    <w:p>
+      <w:pPr>
+        <w:spacing w:before="0" w:after="0" w:line="240"/>
+        <w:ind w:right="0" w:left="720" w:firstLine="0"/>
+        <w:jc w:val="left"/>
+        <w:rPr>
+          <w:rFonts w:ascii="Lato" w:hAnsi="Lato" w:cs="Lato" w:eastAsia="Lato"/>
+          <w:color w:val="auto"/>
+          <w:spacing w:val="0"/>
+          <w:position w:val="0"/>
+          <w:sz w:val="16"/>
+          <w:shd w:fill="auto" w:val="clear"/>
+        </w:rPr>
+      </w:pPr>
+      <w:r>
+        <w:rPr>
+          <w:rFonts w:ascii="Lato" w:hAnsi="Lato" w:cs="Lato" w:eastAsia="Lato"/>
+          <w:color w:val="auto"/>
+          <w:spacing w:val="0"/>
+          <w:position w:val="0"/>
+          <w:sz w:val="16"/>
+          <w:shd w:fill="auto" w:val="clear"/>
+        </w:rPr>
+        <w:t xml:space="preserve">ON `pagamenti`.`prenotazione_id` = `prenotazioni`.`id`</w:t>
+      </w:r>
+    </w:p>
+    <w:p>
+      <w:pPr>
+        <w:spacing w:before="0" w:after="0" w:line="240"/>
+        <w:ind w:right="0" w:left="720" w:firstLine="0"/>
+        <w:jc w:val="left"/>
+        <w:rPr>
+          <w:rFonts w:ascii="Lato" w:hAnsi="Lato" w:cs="Lato" w:eastAsia="Lato"/>
+          <w:color w:val="auto"/>
+          <w:spacing w:val="0"/>
+          <w:position w:val="0"/>
+          <w:sz w:val="16"/>
+          <w:shd w:fill="auto" w:val="clear"/>
+        </w:rPr>
+      </w:pPr>
+      <w:r>
+        <w:rPr>
+          <w:rFonts w:ascii="Lato" w:hAnsi="Lato" w:cs="Lato" w:eastAsia="Lato"/>
+          <w:color w:val="auto"/>
+          <w:spacing w:val="0"/>
+          <w:position w:val="0"/>
+          <w:sz w:val="16"/>
+          <w:shd w:fill="auto" w:val="clear"/>
+        </w:rPr>
+        <w:t xml:space="preserve">HAVING `prenotazioni`.`id` = 7;</w:t>
       </w:r>
     </w:p>
     <w:p>
       <w:pPr>
         <w:numPr>
           <w:ilvl w:val="0"/>
-          <w:numId w:val="22"/>
+          <w:numId w:val="28"/>
         </w:numPr>
         <w:spacing w:before="0" w:after="0" w:line="240"/>
         <w:ind w:right="0" w:left="720" w:hanging="360"/>
@@ -1559,31 +2070,51 @@
       <w:lvlText w:val="•"/>
     </w:lvl>
   </w:abstractNum>
+  <w:abstractNum w:abstractNumId="54">
+    <w:lvl w:ilvl="0">
+      <w:start w:val="1"/>
+      <w:numFmt w:val="bullet"/>
+      <w:lvlText w:val="•"/>
+    </w:lvl>
+  </w:abstractNum>
+  <w:abstractNum w:abstractNumId="60">
+    <w:lvl w:ilvl="0">
+      <w:start w:val="1"/>
+      <w:numFmt w:val="bullet"/>
+      <w:lvlText w:val="•"/>
+    </w:lvl>
+  </w:abstractNum>
   <w:num w:numId="2">
+    <w:abstractNumId w:val="60"/>
+  </w:num>
+  <w:num w:numId="4">
+    <w:abstractNumId w:val="54"/>
+  </w:num>
+  <w:num w:numId="6">
     <w:abstractNumId w:val="48"/>
   </w:num>
-  <w:num w:numId="4">
+  <w:num w:numId="8">
     <w:abstractNumId w:val="42"/>
   </w:num>
-  <w:num w:numId="6">
+  <w:num w:numId="10">
     <w:abstractNumId w:val="36"/>
   </w:num>
-  <w:num w:numId="8">
+  <w:num w:numId="14">
     <w:abstractNumId w:val="30"/>
   </w:num>
-  <w:num w:numId="10">
+  <w:num w:numId="16">
     <w:abstractNumId w:val="24"/>
   </w:num>
-  <w:num w:numId="14">
+  <w:num w:numId="20">
     <w:abstractNumId w:val="18"/>
   </w:num>
-  <w:num w:numId="16">
+  <w:num w:numId="22">
     <w:abstractNumId w:val="12"/>
   </w:num>
-  <w:num w:numId="20">
+  <w:num w:numId="25">
     <w:abstractNumId w:val="6"/>
   </w:num>
-  <w:num w:numId="22">
+  <w:num w:numId="28">
     <w:abstractNumId w:val="0"/>
   </w:num>
 </w:numbering>

</xml_diff>

<commit_message>
completato tutti gli esercizi
</commit_message>
<xml_diff>
--- a/Query_DB_Hotel_2.docx
+++ b/Query_DB_Hotel_2.docx
@@ -1957,6 +1957,21 @@
     </w:p>
     <w:p>
       <w:pPr>
+        <w:spacing w:before="0" w:after="0" w:line="240"/>
+        <w:ind w:right="0" w:left="720" w:firstLine="0"/>
+        <w:jc w:val="left"/>
+        <w:rPr>
+          <w:rFonts w:ascii="Lato" w:hAnsi="Lato" w:cs="Lato" w:eastAsia="Lato"/>
+          <w:color w:val="auto"/>
+          <w:spacing w:val="0"/>
+          <w:position w:val="0"/>
+          <w:sz w:val="16"/>
+          <w:shd w:fill="auto" w:val="clear"/>
+        </w:rPr>
+      </w:pPr>
+    </w:p>
+    <w:p>
+      <w:pPr>
         <w:numPr>
           <w:ilvl w:val="0"/>
           <w:numId w:val="28"/>
@@ -1984,6 +1999,174 @@
           <w:shd w:fill="auto" w:val="clear"/>
         </w:rPr>
         <w:t xml:space="preserve">Le stanze sono state tutte prenotate almeno una volta? (Visualizzare le stanze non ancora prenotate)</w:t>
+      </w:r>
+    </w:p>
+    <w:p>
+      <w:pPr>
+        <w:spacing w:before="0" w:after="0" w:line="240"/>
+        <w:ind w:right="0" w:left="0" w:firstLine="0"/>
+        <w:jc w:val="left"/>
+        <w:rPr>
+          <w:rFonts w:ascii="Lato" w:hAnsi="Lato" w:cs="Lato" w:eastAsia="Lato"/>
+          <w:b/>
+          <w:color w:val="auto"/>
+          <w:spacing w:val="0"/>
+          <w:position w:val="0"/>
+          <w:sz w:val="16"/>
+          <w:shd w:fill="auto" w:val="clear"/>
+        </w:rPr>
+      </w:pPr>
+      <w:r>
+        <w:rPr>
+          <w:rFonts w:ascii="Lato" w:hAnsi="Lato" w:cs="Lato" w:eastAsia="Lato"/>
+          <w:b/>
+          <w:color w:val="auto"/>
+          <w:spacing w:val="0"/>
+          <w:position w:val="0"/>
+          <w:sz w:val="16"/>
+          <w:shd w:fill="auto" w:val="clear"/>
+        </w:rPr>
+        <w:tab/>
+        <w:t xml:space="preserve">SELECT `stanze`.`room_number`, COUNT(`prenotazioni`.`id`) AS numero_volte_prenotata</w:t>
+      </w:r>
+    </w:p>
+    <w:p>
+      <w:pPr>
+        <w:spacing w:before="0" w:after="0" w:line="240"/>
+        <w:ind w:right="0" w:left="720" w:firstLine="0"/>
+        <w:jc w:val="left"/>
+        <w:rPr>
+          <w:rFonts w:ascii="Lato" w:hAnsi="Lato" w:cs="Lato" w:eastAsia="Lato"/>
+          <w:b/>
+          <w:color w:val="auto"/>
+          <w:spacing w:val="0"/>
+          <w:position w:val="0"/>
+          <w:sz w:val="16"/>
+          <w:shd w:fill="auto" w:val="clear"/>
+        </w:rPr>
+      </w:pPr>
+      <w:r>
+        <w:rPr>
+          <w:rFonts w:ascii="Lato" w:hAnsi="Lato" w:cs="Lato" w:eastAsia="Lato"/>
+          <w:b/>
+          <w:color w:val="auto"/>
+          <w:spacing w:val="0"/>
+          <w:position w:val="0"/>
+          <w:sz w:val="16"/>
+          <w:shd w:fill="auto" w:val="clear"/>
+        </w:rPr>
+        <w:t xml:space="preserve">FROM `stanze`</w:t>
+      </w:r>
+    </w:p>
+    <w:p>
+      <w:pPr>
+        <w:spacing w:before="0" w:after="0" w:line="240"/>
+        <w:ind w:right="0" w:left="720" w:firstLine="0"/>
+        <w:jc w:val="left"/>
+        <w:rPr>
+          <w:rFonts w:ascii="Lato" w:hAnsi="Lato" w:cs="Lato" w:eastAsia="Lato"/>
+          <w:b/>
+          <w:color w:val="auto"/>
+          <w:spacing w:val="0"/>
+          <w:position w:val="0"/>
+          <w:sz w:val="16"/>
+          <w:shd w:fill="auto" w:val="clear"/>
+        </w:rPr>
+      </w:pPr>
+      <w:r>
+        <w:rPr>
+          <w:rFonts w:ascii="Lato" w:hAnsi="Lato" w:cs="Lato" w:eastAsia="Lato"/>
+          <w:b/>
+          <w:color w:val="auto"/>
+          <w:spacing w:val="0"/>
+          <w:position w:val="0"/>
+          <w:sz w:val="16"/>
+          <w:shd w:fill="auto" w:val="clear"/>
+        </w:rPr>
+        <w:t xml:space="preserve">LEFT JOIN `prenotazioni`</w:t>
+      </w:r>
+    </w:p>
+    <w:p>
+      <w:pPr>
+        <w:spacing w:before="0" w:after="0" w:line="240"/>
+        <w:ind w:right="0" w:left="720" w:firstLine="0"/>
+        <w:jc w:val="left"/>
+        <w:rPr>
+          <w:rFonts w:ascii="Lato" w:hAnsi="Lato" w:cs="Lato" w:eastAsia="Lato"/>
+          <w:b/>
+          <w:color w:val="auto"/>
+          <w:spacing w:val="0"/>
+          <w:position w:val="0"/>
+          <w:sz w:val="16"/>
+          <w:shd w:fill="auto" w:val="clear"/>
+        </w:rPr>
+      </w:pPr>
+      <w:r>
+        <w:rPr>
+          <w:rFonts w:ascii="Lato" w:hAnsi="Lato" w:cs="Lato" w:eastAsia="Lato"/>
+          <w:b/>
+          <w:color w:val="auto"/>
+          <w:spacing w:val="0"/>
+          <w:position w:val="0"/>
+          <w:sz w:val="16"/>
+          <w:shd w:fill="auto" w:val="clear"/>
+        </w:rPr>
+        <w:t xml:space="preserve">ON `prenotazioni`.`stanza_id` = `stanze`.`id`</w:t>
+      </w:r>
+    </w:p>
+    <w:p>
+      <w:pPr>
+        <w:spacing w:before="0" w:after="0" w:line="240"/>
+        <w:ind w:right="0" w:left="720" w:firstLine="0"/>
+        <w:jc w:val="left"/>
+        <w:rPr>
+          <w:rFonts w:ascii="Lato" w:hAnsi="Lato" w:cs="Lato" w:eastAsia="Lato"/>
+          <w:b/>
+          <w:color w:val="auto"/>
+          <w:spacing w:val="0"/>
+          <w:position w:val="0"/>
+          <w:sz w:val="16"/>
+          <w:shd w:fill="auto" w:val="clear"/>
+        </w:rPr>
+      </w:pPr>
+      <w:r>
+        <w:rPr>
+          <w:rFonts w:ascii="Lato" w:hAnsi="Lato" w:cs="Lato" w:eastAsia="Lato"/>
+          <w:b/>
+          <w:color w:val="auto"/>
+          <w:spacing w:val="0"/>
+          <w:position w:val="0"/>
+          <w:sz w:val="16"/>
+          <w:shd w:fill="auto" w:val="clear"/>
+        </w:rPr>
+        <w:t xml:space="preserve">GROUP BY `stanze`.`room_number`</w:t>
+      </w:r>
+    </w:p>
+    <w:p>
+      <w:pPr>
+        <w:spacing w:before="0" w:after="0" w:line="240"/>
+        <w:ind w:right="0" w:left="720" w:firstLine="0"/>
+        <w:jc w:val="left"/>
+        <w:rPr>
+          <w:rFonts w:ascii="Lato" w:hAnsi="Lato" w:cs="Lato" w:eastAsia="Lato"/>
+          <w:color w:val="auto"/>
+          <w:spacing w:val="0"/>
+          <w:position w:val="0"/>
+          <w:sz w:val="16"/>
+          <w:shd w:fill="auto" w:val="clear"/>
+        </w:rPr>
+      </w:pPr>
+      <w:r>
+        <w:rPr>
+          <w:rFonts w:ascii="Lato" w:hAnsi="Lato" w:cs="Lato" w:eastAsia="Lato"/>
+          <w:b/>
+          <w:color w:val="auto"/>
+          <w:spacing w:val="0"/>
+          <w:position w:val="0"/>
+          <w:sz w:val="16"/>
+          <w:shd w:fill="auto" w:val="clear"/>
+        </w:rPr>
+        <w:t xml:space="preserve">HAVING numero_volte_prenotata = 0;</w:t>
       </w:r>
     </w:p>
     <w:p>

</xml_diff>

<commit_message>
Fstte le query del pomeriggio
</commit_message>
<xml_diff>
--- a/Query_DB_Hotel_2.docx
+++ b/Query_DB_Hotel_2.docx
@@ -708,7 +708,33 @@
           <w:sz w:val="16"/>
           <w:shd w:fill="auto" w:val="clear"/>
         </w:rPr>
-        <w:t xml:space="preserve">ORDER BY `numero_prenotazioni` DESC;</w:t>
+        <w:t xml:space="preserve">ORDER BY `numero_prenotazioni` DESC</w:t>
+      </w:r>
+    </w:p>
+    <w:p>
+      <w:pPr>
+        <w:spacing w:before="0" w:after="0" w:line="240"/>
+        <w:ind w:right="0" w:left="720" w:firstLine="0"/>
+        <w:jc w:val="left"/>
+        <w:rPr>
+          <w:rFonts w:ascii="Lato" w:hAnsi="Lato" w:cs="Lato" w:eastAsia="Lato"/>
+          <w:color w:val="auto"/>
+          <w:spacing w:val="0"/>
+          <w:position w:val="0"/>
+          <w:sz w:val="16"/>
+          <w:shd w:fill="auto" w:val="clear"/>
+        </w:rPr>
+      </w:pPr>
+      <w:r>
+        <w:rPr>
+          <w:rFonts w:ascii="Lato" w:hAnsi="Lato" w:cs="Lato" w:eastAsia="Lato"/>
+          <w:color w:val="auto"/>
+          <w:spacing w:val="0"/>
+          <w:position w:val="0"/>
+          <w:sz w:val="16"/>
+          <w:shd w:fill="auto" w:val="clear"/>
+        </w:rPr>
+        <w:t xml:space="preserve">LIMIT 1;</w:t>
       </w:r>
     </w:p>
     <w:p>

</xml_diff>